<commit_message>
informe del proyecto terminado
</commit_message>
<xml_diff>
--- a/Proyecto 2 TC.docx
+++ b/Proyecto 2 TC.docx
@@ -333,7 +333,11 @@
     <w:sdt>
       <w:sdtPr>
         <w:rPr>
-          <w:lang w:val="es-ES"/>
+          <w:rFonts w:asciiTheme="minorHAnsi" w:eastAsiaTheme="minorHAnsi" w:hAnsiTheme="minorHAnsi" w:cstheme="minorBidi"/>
+          <w:color w:val="auto"/>
+          <w:sz w:val="22"/>
+          <w:szCs w:val="22"/>
+          <w:lang w:val="es-ES" w:eastAsia="en-US"/>
         </w:rPr>
         <w:id w:val="2069143721"/>
         <w:docPartObj>
@@ -343,13 +347,8 @@
       </w:sdtPr>
       <w:sdtEndPr>
         <w:rPr>
-          <w:rFonts w:asciiTheme="minorHAnsi" w:eastAsiaTheme="minorHAnsi" w:hAnsiTheme="minorHAnsi" w:cstheme="minorBidi"/>
           <w:b/>
           <w:bCs/>
-          <w:color w:val="auto"/>
-          <w:sz w:val="22"/>
-          <w:szCs w:val="22"/>
-          <w:lang w:eastAsia="en-US"/>
         </w:rPr>
       </w:sdtEndPr>
       <w:sdtContent>
@@ -386,66 +385,113 @@
           <w:r>
             <w:fldChar w:fldCharType="separate"/>
           </w:r>
-          <w:hyperlink w:anchor="_Toc525522133" w:history="1">
-            <w:r>
-              <w:rPr>
-                <w:rStyle w:val="Hipervnculo"/>
-                <w:rFonts w:ascii="Times New Roman" w:hAnsi="Times New Roman" w:cs="Times New Roman"/>
-                <w:b/>
-                <w:noProof/>
-                <w:lang w:val="es-419"/>
-              </w:rPr>
-              <w:t>Introducción</w:t>
-            </w:r>
-            <w:r>
-              <w:rPr>
-                <w:noProof/>
-                <w:webHidden/>
-              </w:rPr>
-              <w:tab/>
-            </w:r>
-            <w:r>
-              <w:rPr>
-                <w:noProof/>
-                <w:webHidden/>
-              </w:rPr>
-              <w:fldChar w:fldCharType="begin"/>
-            </w:r>
-            <w:r>
-              <w:rPr>
-                <w:noProof/>
-                <w:webHidden/>
-              </w:rPr>
-              <w:instrText xml:space="preserve"> PAGEREF _Toc525522133 \h </w:instrText>
-            </w:r>
-            <w:r>
-              <w:rPr>
-                <w:noProof/>
-                <w:webHidden/>
-              </w:rPr>
-            </w:r>
-            <w:r>
-              <w:rPr>
-                <w:noProof/>
-                <w:webHidden/>
-              </w:rPr>
-              <w:fldChar w:fldCharType="separate"/>
-            </w:r>
-            <w:r>
-              <w:rPr>
-                <w:noProof/>
-                <w:webHidden/>
-              </w:rPr>
-              <w:t>3</w:t>
-            </w:r>
-            <w:r>
-              <w:rPr>
-                <w:noProof/>
-                <w:webHidden/>
-              </w:rPr>
-              <w:fldChar w:fldCharType="end"/>
-            </w:r>
-          </w:hyperlink>
+          <w:bookmarkStart w:id="0" w:name="_GoBack"/>
+          <w:bookmarkEnd w:id="0"/>
+          <w:r>
+            <w:rPr>
+              <w:rStyle w:val="Hipervnculo"/>
+              <w:noProof/>
+            </w:rPr>
+            <w:fldChar w:fldCharType="begin"/>
+          </w:r>
+          <w:r>
+            <w:rPr>
+              <w:rStyle w:val="Hipervnculo"/>
+              <w:noProof/>
+            </w:rPr>
+            <w:instrText xml:space="preserve"> </w:instrText>
+          </w:r>
+          <w:r>
+            <w:rPr>
+              <w:noProof/>
+            </w:rPr>
+            <w:instrText>HYPERLINK \l "_Toc525524482"</w:instrText>
+          </w:r>
+          <w:r>
+            <w:rPr>
+              <w:rStyle w:val="Hipervnculo"/>
+              <w:noProof/>
+            </w:rPr>
+            <w:instrText xml:space="preserve"> </w:instrText>
+          </w:r>
+          <w:r>
+            <w:rPr>
+              <w:rStyle w:val="Hipervnculo"/>
+              <w:noProof/>
+            </w:rPr>
+          </w:r>
+          <w:r>
+            <w:rPr>
+              <w:rStyle w:val="Hipervnculo"/>
+              <w:noProof/>
+            </w:rPr>
+            <w:fldChar w:fldCharType="separate"/>
+          </w:r>
+          <w:r>
+            <w:rPr>
+              <w:rStyle w:val="Hipervnculo"/>
+              <w:rFonts w:ascii="Times New Roman" w:hAnsi="Times New Roman" w:cs="Times New Roman"/>
+              <w:b/>
+              <w:noProof/>
+              <w:lang w:val="es-419"/>
+            </w:rPr>
+            <w:t>Introducción</w:t>
+          </w:r>
+          <w:r>
+            <w:rPr>
+              <w:noProof/>
+              <w:webHidden/>
+            </w:rPr>
+            <w:tab/>
+          </w:r>
+          <w:r>
+            <w:rPr>
+              <w:noProof/>
+              <w:webHidden/>
+            </w:rPr>
+            <w:fldChar w:fldCharType="begin"/>
+          </w:r>
+          <w:r>
+            <w:rPr>
+              <w:noProof/>
+              <w:webHidden/>
+            </w:rPr>
+            <w:instrText xml:space="preserve"> PAGEREF _Toc525524482 \h </w:instrText>
+          </w:r>
+          <w:r>
+            <w:rPr>
+              <w:noProof/>
+              <w:webHidden/>
+            </w:rPr>
+          </w:r>
+          <w:r>
+            <w:rPr>
+              <w:noProof/>
+              <w:webHidden/>
+            </w:rPr>
+            <w:fldChar w:fldCharType="separate"/>
+          </w:r>
+          <w:r>
+            <w:rPr>
+              <w:noProof/>
+              <w:webHidden/>
+            </w:rPr>
+            <w:t>3</w:t>
+          </w:r>
+          <w:r>
+            <w:rPr>
+              <w:noProof/>
+              <w:webHidden/>
+            </w:rPr>
+            <w:fldChar w:fldCharType="end"/>
+          </w:r>
+          <w:r>
+            <w:rPr>
+              <w:rStyle w:val="Hipervnculo"/>
+              <w:noProof/>
+            </w:rPr>
+            <w:fldChar w:fldCharType="end"/>
+          </w:r>
         </w:p>
         <w:p>
           <w:pPr>
@@ -459,7 +505,7 @@
               <w:lang w:val="es-419" w:eastAsia="es-419"/>
             </w:rPr>
           </w:pPr>
-          <w:hyperlink w:anchor="_Toc525522134" w:history="1">
+          <w:hyperlink w:anchor="_Toc525524483" w:history="1">
             <w:r>
               <w:rPr>
                 <w:rStyle w:val="Hipervnculo"/>
@@ -489,7 +535,7 @@
                 <w:noProof/>
                 <w:webHidden/>
               </w:rPr>
-              <w:instrText xml:space="preserve"> PAGEREF _Toc525522134 \h </w:instrText>
+              <w:instrText xml:space="preserve"> PAGEREF _Toc525524483 \h </w:instrText>
             </w:r>
             <w:r>
               <w:rPr>
@@ -533,7 +579,7 @@
               <w:lang w:val="es-419" w:eastAsia="es-419"/>
             </w:rPr>
           </w:pPr>
-          <w:hyperlink w:anchor="_Toc525522135" w:history="1">
+          <w:hyperlink w:anchor="_Toc525524484" w:history="1">
             <w:r>
               <w:rPr>
                 <w:rStyle w:val="Hipervnculo"/>
@@ -581,7 +627,7 @@
                 <w:noProof/>
                 <w:webHidden/>
               </w:rPr>
-              <w:instrText xml:space="preserve"> PAGEREF _Toc525522135 \h </w:instrText>
+              <w:instrText xml:space="preserve"> PAGEREF _Toc525524484 \h </w:instrText>
             </w:r>
             <w:r>
               <w:rPr>
@@ -625,7 +671,7 @@
               <w:lang w:val="es-419" w:eastAsia="es-419"/>
             </w:rPr>
           </w:pPr>
-          <w:hyperlink w:anchor="_Toc525522136" w:history="1">
+          <w:hyperlink w:anchor="_Toc525524485" w:history="1">
             <w:r>
               <w:rPr>
                 <w:rStyle w:val="Hipervnculo"/>
@@ -673,7 +719,7 @@
                 <w:noProof/>
                 <w:webHidden/>
               </w:rPr>
-              <w:instrText xml:space="preserve"> PAGEREF _Toc525522136 \h </w:instrText>
+              <w:instrText xml:space="preserve"> PAGEREF _Toc525524485 \h </w:instrText>
             </w:r>
             <w:r>
               <w:rPr>
@@ -716,7 +762,7 @@
               <w:lang w:val="es-419" w:eastAsia="es-419"/>
             </w:rPr>
           </w:pPr>
-          <w:hyperlink w:anchor="_Toc525522137" w:history="1">
+          <w:hyperlink w:anchor="_Toc525524486" w:history="1">
             <w:r>
               <w:rPr>
                 <w:rStyle w:val="Hipervnculo"/>
@@ -746,7 +792,7 @@
                 <w:noProof/>
                 <w:webHidden/>
               </w:rPr>
-              <w:instrText xml:space="preserve"> PAGEREF _Toc525522137 \h </w:instrText>
+              <w:instrText xml:space="preserve"> PAGEREF _Toc525524486 \h </w:instrText>
             </w:r>
             <w:r>
               <w:rPr>
@@ -790,7 +836,7 @@
               <w:lang w:val="es-419" w:eastAsia="es-419"/>
             </w:rPr>
           </w:pPr>
-          <w:hyperlink w:anchor="_Toc525522138" w:history="1">
+          <w:hyperlink w:anchor="_Toc525524487" w:history="1">
             <w:r>
               <w:rPr>
                 <w:rStyle w:val="Hipervnculo"/>
@@ -819,8 +865,6 @@
               </w:rPr>
               <w:t>Autómatas finitos</w:t>
             </w:r>
-            <w:bookmarkStart w:id="0" w:name="_GoBack"/>
-            <w:bookmarkEnd w:id="0"/>
             <w:r>
               <w:rPr>
                 <w:noProof/>
@@ -840,7 +884,7 @@
                 <w:noProof/>
                 <w:webHidden/>
               </w:rPr>
-              <w:instrText xml:space="preserve"> PAGEREF _Toc525522138 \h </w:instrText>
+              <w:instrText xml:space="preserve"> PAGEREF _Toc525524487 \h </w:instrText>
             </w:r>
             <w:r>
               <w:rPr>
@@ -884,7 +928,7 @@
               <w:lang w:val="es-419" w:eastAsia="es-419"/>
             </w:rPr>
           </w:pPr>
-          <w:hyperlink w:anchor="_Toc525522139" w:history="1">
+          <w:hyperlink w:anchor="_Toc525524488" w:history="1">
             <w:r>
               <w:rPr>
                 <w:rStyle w:val="Hipervnculo"/>
@@ -932,7 +976,7 @@
                 <w:noProof/>
                 <w:webHidden/>
               </w:rPr>
-              <w:instrText xml:space="preserve"> PAGEREF _Toc525522139 \h </w:instrText>
+              <w:instrText xml:space="preserve"> PAGEREF _Toc525524488 \h </w:instrText>
             </w:r>
             <w:r>
               <w:rPr>
@@ -976,7 +1020,7 @@
               <w:lang w:val="es-419" w:eastAsia="es-419"/>
             </w:rPr>
           </w:pPr>
-          <w:hyperlink w:anchor="_Toc525522140" w:history="1">
+          <w:hyperlink w:anchor="_Toc525524489" w:history="1">
             <w:r>
               <w:rPr>
                 <w:rStyle w:val="Hipervnculo"/>
@@ -1024,7 +1068,7 @@
                 <w:noProof/>
                 <w:webHidden/>
               </w:rPr>
-              <w:instrText xml:space="preserve"> PAGEREF _Toc525522140 \h </w:instrText>
+              <w:instrText xml:space="preserve"> PAGEREF _Toc525524489 \h </w:instrText>
             </w:r>
             <w:r>
               <w:rPr>
@@ -1068,7 +1112,7 @@
               <w:lang w:val="es-419" w:eastAsia="es-419"/>
             </w:rPr>
           </w:pPr>
-          <w:hyperlink w:anchor="_Toc525522141" w:history="1">
+          <w:hyperlink w:anchor="_Toc525524490" w:history="1">
             <w:r>
               <w:rPr>
                 <w:rStyle w:val="Hipervnculo"/>
@@ -1116,7 +1160,7 @@
                 <w:noProof/>
                 <w:webHidden/>
               </w:rPr>
-              <w:instrText xml:space="preserve"> PAGEREF _Toc525522141 \h </w:instrText>
+              <w:instrText xml:space="preserve"> PAGEREF _Toc525524490 \h </w:instrText>
             </w:r>
             <w:r>
               <w:rPr>
@@ -1160,7 +1204,7 @@
               <w:lang w:val="es-419" w:eastAsia="es-419"/>
             </w:rPr>
           </w:pPr>
-          <w:hyperlink w:anchor="_Toc525522142" w:history="1">
+          <w:hyperlink w:anchor="_Toc525524491" w:history="1">
             <w:r>
               <w:rPr>
                 <w:rStyle w:val="Hipervnculo"/>
@@ -1208,7 +1252,7 @@
                 <w:noProof/>
                 <w:webHidden/>
               </w:rPr>
-              <w:instrText xml:space="preserve"> PAGEREF _Toc525522142 \h </w:instrText>
+              <w:instrText xml:space="preserve"> PAGEREF _Toc525524491 \h </w:instrText>
             </w:r>
             <w:r>
               <w:rPr>
@@ -1251,7 +1295,7 @@
               <w:lang w:val="es-419" w:eastAsia="es-419"/>
             </w:rPr>
           </w:pPr>
-          <w:hyperlink w:anchor="_Toc525522143" w:history="1">
+          <w:hyperlink w:anchor="_Toc525524492" w:history="1">
             <w:r>
               <w:rPr>
                 <w:rStyle w:val="Hipervnculo"/>
@@ -1281,7 +1325,7 @@
                 <w:noProof/>
                 <w:webHidden/>
               </w:rPr>
-              <w:instrText xml:space="preserve"> PAGEREF _Toc525522143 \h </w:instrText>
+              <w:instrText xml:space="preserve"> PAGEREF _Toc525524492 \h </w:instrText>
             </w:r>
             <w:r>
               <w:rPr>
@@ -1325,7 +1369,7 @@
               <w:lang w:val="es-419" w:eastAsia="es-419"/>
             </w:rPr>
           </w:pPr>
-          <w:hyperlink w:anchor="_Toc525522144" w:history="1">
+          <w:hyperlink w:anchor="_Toc525524493" w:history="1">
             <w:r>
               <w:rPr>
                 <w:rStyle w:val="Hipervnculo"/>
@@ -1373,7 +1417,7 @@
                 <w:noProof/>
                 <w:webHidden/>
               </w:rPr>
-              <w:instrText xml:space="preserve"> PAGEREF _Toc525522144 \h </w:instrText>
+              <w:instrText xml:space="preserve"> PAGEREF _Toc525524493 \h </w:instrText>
             </w:r>
             <w:r>
               <w:rPr>
@@ -1417,7 +1461,7 @@
               <w:lang w:val="es-419" w:eastAsia="es-419"/>
             </w:rPr>
           </w:pPr>
-          <w:hyperlink w:anchor="_Toc525522145" w:history="1">
+          <w:hyperlink w:anchor="_Toc525524494" w:history="1">
             <w:r>
               <w:rPr>
                 <w:rStyle w:val="Hipervnculo"/>
@@ -1465,7 +1509,7 @@
                 <w:noProof/>
                 <w:webHidden/>
               </w:rPr>
-              <w:instrText xml:space="preserve"> PAGEREF _Toc525522145 \h </w:instrText>
+              <w:instrText xml:space="preserve"> PAGEREF _Toc525524494 \h </w:instrText>
             </w:r>
             <w:r>
               <w:rPr>
@@ -1508,7 +1552,7 @@
               <w:lang w:val="es-419" w:eastAsia="es-419"/>
             </w:rPr>
           </w:pPr>
-          <w:hyperlink w:anchor="_Toc525522146" w:history="1">
+          <w:hyperlink w:anchor="_Toc525524495" w:history="1">
             <w:r>
               <w:rPr>
                 <w:rStyle w:val="Hipervnculo"/>
@@ -1538,7 +1582,7 @@
                 <w:noProof/>
                 <w:webHidden/>
               </w:rPr>
-              <w:instrText xml:space="preserve"> PAGEREF _Toc525522146 \h </w:instrText>
+              <w:instrText xml:space="preserve"> PAGEREF _Toc525524495 \h </w:instrText>
             </w:r>
             <w:r>
               <w:rPr>
@@ -1558,7 +1602,7 @@
                 <w:noProof/>
                 <w:webHidden/>
               </w:rPr>
-              <w:t>34</w:t>
+              <w:t>33</w:t>
             </w:r>
             <w:r>
               <w:rPr>
@@ -1581,7 +1625,7 @@
               <w:lang w:val="es-419" w:eastAsia="es-419"/>
             </w:rPr>
           </w:pPr>
-          <w:hyperlink w:anchor="_Toc525522147" w:history="1">
+          <w:hyperlink w:anchor="_Toc525524496" w:history="1">
             <w:r>
               <w:rPr>
                 <w:rStyle w:val="Hipervnculo"/>
@@ -1610,7 +1654,7 @@
                 <w:noProof/>
                 <w:webHidden/>
               </w:rPr>
-              <w:instrText xml:space="preserve"> PAGEREF _Toc525522147 \h </w:instrText>
+              <w:instrText xml:space="preserve"> PAGEREF _Toc525524496 \h </w:instrText>
             </w:r>
             <w:r>
               <w:rPr>
@@ -1630,7 +1674,7 @@
                 <w:noProof/>
                 <w:webHidden/>
               </w:rPr>
-              <w:t>35</w:t>
+              <w:t>34</w:t>
             </w:r>
             <w:r>
               <w:rPr>
@@ -1687,7 +1731,7 @@
           <w:lang w:val="es-419"/>
         </w:rPr>
       </w:pPr>
-      <w:bookmarkStart w:id="1" w:name="_Toc525522133"/>
+      <w:bookmarkStart w:id="1" w:name="_Toc525524482"/>
       <w:r>
         <w:rPr>
           <w:rFonts w:ascii="Times New Roman" w:hAnsi="Times New Roman" w:cs="Times New Roman"/>
@@ -1825,7 +1869,7 @@
           <w:lang w:val="es-419"/>
         </w:rPr>
       </w:pPr>
-      <w:bookmarkStart w:id="2" w:name="_Toc525522134"/>
+      <w:bookmarkStart w:id="2" w:name="_Toc525524483"/>
       <w:r>
         <w:rPr>
           <w:rFonts w:ascii="Times New Roman" w:hAnsi="Times New Roman" w:cs="Times New Roman"/>
@@ -1855,7 +1899,7 @@
           <w:lang w:val="es-419"/>
         </w:rPr>
       </w:pPr>
-      <w:bookmarkStart w:id="3" w:name="_Toc525522135"/>
+      <w:bookmarkStart w:id="3" w:name="_Toc525524484"/>
       <w:r>
         <w:rPr>
           <w:rFonts w:ascii="Times New Roman" w:hAnsi="Times New Roman" w:cs="Times New Roman"/>
@@ -1968,7 +2012,7 @@
           <w:lang w:val="es-419"/>
         </w:rPr>
       </w:pPr>
-      <w:bookmarkStart w:id="4" w:name="_Toc525522136"/>
+      <w:bookmarkStart w:id="4" w:name="_Toc525524485"/>
       <w:r>
         <w:rPr>
           <w:rFonts w:ascii="Times New Roman" w:hAnsi="Times New Roman" w:cs="Times New Roman"/>
@@ -2041,7 +2085,7 @@
           <w:lang w:val="es-419"/>
         </w:rPr>
       </w:pPr>
-      <w:bookmarkStart w:id="5" w:name="_Toc525522137"/>
+      <w:bookmarkStart w:id="5" w:name="_Toc525524486"/>
       <w:r>
         <w:rPr>
           <w:rFonts w:ascii="Times New Roman" w:hAnsi="Times New Roman" w:cs="Times New Roman"/>
@@ -2071,7 +2115,7 @@
           <w:lang w:val="es-419"/>
         </w:rPr>
       </w:pPr>
-      <w:bookmarkStart w:id="6" w:name="_Toc525522138"/>
+      <w:bookmarkStart w:id="6" w:name="_Toc525524487"/>
       <w:r>
         <w:rPr>
           <w:rFonts w:ascii="Times New Roman" w:hAnsi="Times New Roman" w:cs="Times New Roman"/>
@@ -2132,7 +2176,7 @@
           <w:rFonts w:ascii="Times New Roman" w:eastAsia="Times New Roman" w:hAnsi="Times New Roman" w:cs="Times New Roman"/>
           <w:sz w:val="30"/>
           <w:szCs w:val="30"/>
-          <w:lang w:val="es-419" w:eastAsia="es-419"/>
+          <w:lang w:val="pt-BR" w:eastAsia="es-419"/>
         </w:rPr>
       </w:pPr>
       <w:r>
@@ -2140,7 +2184,7 @@
           <w:rFonts w:ascii="Times New Roman" w:eastAsia="Times New Roman" w:hAnsi="Times New Roman" w:cs="Times New Roman"/>
           <w:sz w:val="30"/>
           <w:szCs w:val="30"/>
-          <w:lang w:val="es-419" w:eastAsia="es-419"/>
+          <w:lang w:val="pt-BR" w:eastAsia="es-419"/>
         </w:rPr>
         <w:t xml:space="preserve">M = &lt;E, A, </w:t>
       </w:r>
@@ -2158,37 +2202,19 @@
           <w:rFonts w:ascii="Times New Roman" w:eastAsia="Times New Roman" w:hAnsi="Times New Roman" w:cs="Times New Roman"/>
           <w:sz w:val="30"/>
           <w:szCs w:val="30"/>
-          <w:lang w:val="es-419" w:eastAsia="es-419"/>
-        </w:rPr>
-        <w:t xml:space="preserve">, </w:t>
-      </w:r>
-      <w:r>
+          <w:lang w:val="pt-BR" w:eastAsia="es-419"/>
+        </w:rPr>
+        <w:t>, S, F&gt;</w:t>
+      </w:r>
+    </w:p>
+    <w:p>
+      <w:pPr>
+        <w:spacing w:after="0" w:line="240" w:lineRule="auto"/>
         <w:rPr>
           <w:rFonts w:ascii="Times New Roman" w:eastAsia="Times New Roman" w:hAnsi="Times New Roman" w:cs="Times New Roman"/>
           <w:sz w:val="30"/>
           <w:szCs w:val="30"/>
-          <w:lang w:val="es-419" w:eastAsia="es-419"/>
-        </w:rPr>
-        <w:t>S</w:t>
-      </w:r>
-      <w:r>
-        <w:rPr>
-          <w:rFonts w:ascii="Times New Roman" w:eastAsia="Times New Roman" w:hAnsi="Times New Roman" w:cs="Times New Roman"/>
-          <w:sz w:val="30"/>
-          <w:szCs w:val="30"/>
-          <w:lang w:val="es-419" w:eastAsia="es-419"/>
-        </w:rPr>
-        <w:t>, F&gt;</w:t>
-      </w:r>
-    </w:p>
-    <w:p>
-      <w:pPr>
-        <w:spacing w:after="0" w:line="240" w:lineRule="auto"/>
-        <w:rPr>
-          <w:rFonts w:ascii="Times New Roman" w:eastAsia="Times New Roman" w:hAnsi="Times New Roman" w:cs="Times New Roman"/>
-          <w:sz w:val="30"/>
-          <w:szCs w:val="30"/>
-          <w:lang w:val="es-419" w:eastAsia="es-419"/>
+          <w:lang w:val="pt-BR" w:eastAsia="es-419"/>
         </w:rPr>
       </w:pPr>
     </w:p>
@@ -2947,6 +2973,7 @@
           <w:id w:val="-1464350097"/>
           <w:citation/>
         </w:sdtPr>
+        <w:sdtEndPr/>
         <w:sdtContent>
           <w:r>
             <w:rPr>
@@ -3011,7 +3038,7 @@
           <w:lang w:val="es-419"/>
         </w:rPr>
       </w:pPr>
-      <w:bookmarkStart w:id="7" w:name="_Toc525522139"/>
+      <w:bookmarkStart w:id="7" w:name="_Toc525524488"/>
       <w:r>
         <w:rPr>
           <w:rFonts w:ascii="Times New Roman" w:hAnsi="Times New Roman" w:cs="Times New Roman"/>
@@ -3296,15 +3323,15 @@
           <w:rFonts w:ascii="Times New Roman" w:hAnsi="Times New Roman" w:cs="Times New Roman"/>
           <w:sz w:val="26"/>
           <w:szCs w:val="26"/>
-          <w:lang w:val="pt-BR"/>
-        </w:rPr>
-      </w:pPr>
-      <w:r>
-        <w:rPr>
-          <w:rFonts w:ascii="Times New Roman" w:hAnsi="Times New Roman" w:cs="Times New Roman"/>
-          <w:sz w:val="26"/>
-          <w:szCs w:val="26"/>
-          <w:lang w:val="pt-BR"/>
+          <w:lang w:val="es-419"/>
+        </w:rPr>
+      </w:pPr>
+      <w:r>
+        <w:rPr>
+          <w:rFonts w:ascii="Times New Roman" w:hAnsi="Times New Roman" w:cs="Times New Roman"/>
+          <w:sz w:val="26"/>
+          <w:szCs w:val="26"/>
+          <w:lang w:val="es-419"/>
         </w:rPr>
         <w:t xml:space="preserve">S -&gt; </w:t>
       </w:r>
@@ -3314,7 +3341,7 @@
           <w:rFonts w:ascii="Times New Roman" w:hAnsi="Times New Roman" w:cs="Times New Roman"/>
           <w:sz w:val="26"/>
           <w:szCs w:val="26"/>
-          <w:lang w:val="pt-BR"/>
+          <w:lang w:val="es-419"/>
         </w:rPr>
         <w:t>aAS</w:t>
       </w:r>
@@ -3324,7 +3351,7 @@
           <w:rFonts w:ascii="Times New Roman" w:hAnsi="Times New Roman" w:cs="Times New Roman"/>
           <w:sz w:val="26"/>
           <w:szCs w:val="26"/>
-          <w:lang w:val="pt-BR"/>
+          <w:lang w:val="es-419"/>
         </w:rPr>
         <w:t xml:space="preserve"> | a | </w:t>
       </w:r>
@@ -3334,7 +3361,7 @@
           <w:rFonts w:ascii="Times New Roman" w:hAnsi="Times New Roman" w:cs="Times New Roman"/>
           <w:sz w:val="26"/>
           <w:szCs w:val="26"/>
-          <w:lang w:val="pt-BR"/>
+          <w:lang w:val="es-419"/>
         </w:rPr>
         <w:t>SbA</w:t>
       </w:r>
@@ -3344,7 +3371,7 @@
           <w:rFonts w:ascii="Times New Roman" w:hAnsi="Times New Roman" w:cs="Times New Roman"/>
           <w:sz w:val="26"/>
           <w:szCs w:val="26"/>
-          <w:lang w:val="pt-BR"/>
+          <w:lang w:val="es-419"/>
         </w:rPr>
         <w:t xml:space="preserve"> | SS | </w:t>
       </w:r>
@@ -3354,7 +3381,7 @@
           <w:rFonts w:ascii="Times New Roman" w:hAnsi="Times New Roman" w:cs="Times New Roman"/>
           <w:sz w:val="26"/>
           <w:szCs w:val="26"/>
-          <w:lang w:val="pt-BR"/>
+          <w:lang w:val="es-419"/>
         </w:rPr>
         <w:t>ba</w:t>
       </w:r>
@@ -3756,6 +3783,7 @@
           <w:id w:val="2029135670"/>
           <w:citation/>
         </w:sdtPr>
+        <w:sdtEndPr/>
         <w:sdtContent>
           <w:r>
             <w:rPr>
@@ -4116,6 +4144,7 @@
           <w:id w:val="-212654916"/>
           <w:citation/>
         </w:sdtPr>
+        <w:sdtEndPr/>
         <w:sdtContent>
           <w:r>
             <w:rPr>
@@ -4256,7 +4285,7 @@
           <w:lang w:val="es-419"/>
         </w:rPr>
       </w:pPr>
-      <w:bookmarkStart w:id="8" w:name="_Toc525522140"/>
+      <w:bookmarkStart w:id="8" w:name="_Toc525524489"/>
       <w:r>
         <w:rPr>
           <w:rFonts w:ascii="Times New Roman" w:hAnsi="Times New Roman" w:cs="Times New Roman"/>
@@ -4638,6 +4667,7 @@
           <w:id w:val="-1097558250"/>
           <w:citation/>
         </w:sdtPr>
+        <w:sdtEndPr/>
         <w:sdtContent>
           <w:r>
             <w:rPr>
@@ -4714,7 +4744,7 @@
           <w:lang w:val="es-419"/>
         </w:rPr>
       </w:pPr>
-      <w:bookmarkStart w:id="9" w:name="_Toc525522141"/>
+      <w:bookmarkStart w:id="9" w:name="_Toc525524490"/>
       <w:proofErr w:type="spellStart"/>
       <w:r>
         <w:rPr>
@@ -5168,6 +5198,7 @@
           <w:id w:val="-78069475"/>
           <w:citation/>
         </w:sdtPr>
+        <w:sdtEndPr/>
         <w:sdtContent>
           <w:r>
             <w:rPr>
@@ -5281,7 +5312,7 @@
           <w:lang w:val="es-419"/>
         </w:rPr>
       </w:pPr>
-      <w:bookmarkStart w:id="10" w:name="_Toc525522142"/>
+      <w:bookmarkStart w:id="10" w:name="_Toc525524491"/>
       <w:r>
         <w:rPr>
           <w:rFonts w:ascii="Times New Roman" w:hAnsi="Times New Roman" w:cs="Times New Roman"/>
@@ -5780,6 +5811,7 @@
           <w:id w:val="946196412"/>
           <w:citation/>
         </w:sdtPr>
+        <w:sdtEndPr/>
         <w:sdtContent>
           <w:r>
             <w:rPr>
@@ -5949,7 +5981,7 @@
           <w:lang w:val="es-419"/>
         </w:rPr>
       </w:pPr>
-      <w:bookmarkStart w:id="11" w:name="_Toc525522143"/>
+      <w:bookmarkStart w:id="11" w:name="_Toc525524492"/>
       <w:r>
         <w:rPr>
           <w:rFonts w:ascii="Times New Roman" w:hAnsi="Times New Roman" w:cs="Times New Roman"/>
@@ -5979,7 +6011,7 @@
           <w:lang w:val="es-419"/>
         </w:rPr>
       </w:pPr>
-      <w:bookmarkStart w:id="12" w:name="_Toc525522144"/>
+      <w:bookmarkStart w:id="12" w:name="_Toc525524493"/>
       <w:r>
         <w:rPr>
           <w:rFonts w:ascii="Times New Roman" w:hAnsi="Times New Roman" w:cs="Times New Roman"/>
@@ -7968,6 +8000,7 @@
                 <w:szCs w:val="26"/>
                 <w:lang w:val="es-419"/>
               </w:rPr>
+              <w:lastRenderedPageBreak/>
               <w:t>T_equals</w:t>
             </w:r>
             <w:proofErr w:type="spellEnd"/>
@@ -25113,7 +25146,7 @@
           <w:lang w:val="es-419"/>
         </w:rPr>
       </w:pPr>
-      <w:bookmarkStart w:id="13" w:name="_Toc525522145"/>
+      <w:bookmarkStart w:id="13" w:name="_Toc525524494"/>
       <w:r>
         <w:rPr>
           <w:rFonts w:ascii="Times New Roman" w:hAnsi="Times New Roman" w:cs="Times New Roman"/>
@@ -25853,6 +25886,59 @@
           <w:lang w:val="es-419"/>
         </w:rPr>
       </w:pPr>
+      <w:r>
+        <w:rPr>
+          <w:noProof/>
+        </w:rPr>
+        <w:drawing>
+          <wp:inline distT="0" distB="0" distL="0" distR="0">
+            <wp:extent cx="2197554" cy="2171700"/>
+            <wp:effectExtent l="0" t="0" r="0" b="0"/>
+            <wp:docPr id="13" name="Imagen 13"/>
+            <wp:cNvGraphicFramePr>
+              <a:graphicFrameLocks xmlns:a="http://schemas.openxmlformats.org/drawingml/2006/main" noChangeAspect="1"/>
+            </wp:cNvGraphicFramePr>
+            <a:graphic xmlns:a="http://schemas.openxmlformats.org/drawingml/2006/main">
+              <a:graphicData uri="http://schemas.openxmlformats.org/drawingml/2006/picture">
+                <pic:pic xmlns:pic="http://schemas.openxmlformats.org/drawingml/2006/picture">
+                  <pic:nvPicPr>
+                    <pic:cNvPr id="0" name="Picture 1"/>
+                    <pic:cNvPicPr>
+                      <a:picLocks noChangeAspect="1" noChangeArrowheads="1"/>
+                    </pic:cNvPicPr>
+                  </pic:nvPicPr>
+                  <pic:blipFill>
+                    <a:blip r:embed="rId15">
+                      <a:extLst>
+                        <a:ext uri="{28A0092B-C50C-407E-A947-70E740481C1C}">
+                          <a14:useLocalDpi xmlns:a14="http://schemas.microsoft.com/office/drawing/2010/main" val="0"/>
+                        </a:ext>
+                      </a:extLst>
+                    </a:blip>
+                    <a:srcRect/>
+                    <a:stretch>
+                      <a:fillRect/>
+                    </a:stretch>
+                  </pic:blipFill>
+                  <pic:spPr bwMode="auto">
+                    <a:xfrm>
+                      <a:off x="0" y="0"/>
+                      <a:ext cx="2213506" cy="2187465"/>
+                    </a:xfrm>
+                    <a:prstGeom prst="rect">
+                      <a:avLst/>
+                    </a:prstGeom>
+                    <a:noFill/>
+                    <a:ln>
+                      <a:noFill/>
+                    </a:ln>
+                  </pic:spPr>
+                </pic:pic>
+              </a:graphicData>
+            </a:graphic>
+          </wp:inline>
+        </w:drawing>
+      </w:r>
     </w:p>
     <w:p>
       <w:pPr>
@@ -25877,6 +25963,59 @@
           <w:lang w:val="es-419"/>
         </w:rPr>
       </w:pPr>
+      <w:r>
+        <w:rPr>
+          <w:noProof/>
+        </w:rPr>
+        <w:drawing>
+          <wp:inline distT="0" distB="0" distL="0" distR="0">
+            <wp:extent cx="3590365" cy="2034540"/>
+            <wp:effectExtent l="0" t="0" r="0" b="3810"/>
+            <wp:docPr id="14" name="Imagen 14"/>
+            <wp:cNvGraphicFramePr>
+              <a:graphicFrameLocks xmlns:a="http://schemas.openxmlformats.org/drawingml/2006/main" noChangeAspect="1"/>
+            </wp:cNvGraphicFramePr>
+            <a:graphic xmlns:a="http://schemas.openxmlformats.org/drawingml/2006/main">
+              <a:graphicData uri="http://schemas.openxmlformats.org/drawingml/2006/picture">
+                <pic:pic xmlns:pic="http://schemas.openxmlformats.org/drawingml/2006/picture">
+                  <pic:nvPicPr>
+                    <pic:cNvPr id="0" name="Picture 3"/>
+                    <pic:cNvPicPr>
+                      <a:picLocks noChangeAspect="1" noChangeArrowheads="1"/>
+                    </pic:cNvPicPr>
+                  </pic:nvPicPr>
+                  <pic:blipFill>
+                    <a:blip r:embed="rId16">
+                      <a:extLst>
+                        <a:ext uri="{28A0092B-C50C-407E-A947-70E740481C1C}">
+                          <a14:useLocalDpi xmlns:a14="http://schemas.microsoft.com/office/drawing/2010/main" val="0"/>
+                        </a:ext>
+                      </a:extLst>
+                    </a:blip>
+                    <a:srcRect/>
+                    <a:stretch>
+                      <a:fillRect/>
+                    </a:stretch>
+                  </pic:blipFill>
+                  <pic:spPr bwMode="auto">
+                    <a:xfrm>
+                      <a:off x="0" y="0"/>
+                      <a:ext cx="3598850" cy="2039348"/>
+                    </a:xfrm>
+                    <a:prstGeom prst="rect">
+                      <a:avLst/>
+                    </a:prstGeom>
+                    <a:noFill/>
+                    <a:ln>
+                      <a:noFill/>
+                    </a:ln>
+                  </pic:spPr>
+                </pic:pic>
+              </a:graphicData>
+            </a:graphic>
+          </wp:inline>
+        </w:drawing>
+      </w:r>
     </w:p>
     <w:p>
       <w:pPr>
@@ -25884,6 +26023,7 @@
         <w:jc w:val="both"/>
         <w:rPr>
           <w:rFonts w:ascii="Times New Roman" w:hAnsi="Times New Roman" w:cs="Times New Roman"/>
+          <w:b/>
           <w:sz w:val="26"/>
           <w:szCs w:val="26"/>
           <w:lang w:val="es-419"/>
@@ -25896,6 +26036,7 @@
         <w:jc w:val="both"/>
         <w:rPr>
           <w:rFonts w:ascii="Times New Roman" w:hAnsi="Times New Roman" w:cs="Times New Roman"/>
+          <w:b/>
           <w:sz w:val="26"/>
           <w:szCs w:val="26"/>
           <w:lang w:val="es-419"/>
@@ -25908,6 +26049,7 @@
         <w:jc w:val="both"/>
         <w:rPr>
           <w:rFonts w:ascii="Times New Roman" w:hAnsi="Times New Roman" w:cs="Times New Roman"/>
+          <w:b/>
           <w:sz w:val="26"/>
           <w:szCs w:val="26"/>
           <w:lang w:val="es-419"/>
@@ -25920,6 +26062,7 @@
         <w:jc w:val="both"/>
         <w:rPr>
           <w:rFonts w:ascii="Times New Roman" w:hAnsi="Times New Roman" w:cs="Times New Roman"/>
+          <w:b/>
           <w:sz w:val="26"/>
           <w:szCs w:val="26"/>
           <w:lang w:val="es-419"/>
@@ -25932,6 +26075,7 @@
         <w:jc w:val="both"/>
         <w:rPr>
           <w:rFonts w:ascii="Times New Roman" w:hAnsi="Times New Roman" w:cs="Times New Roman"/>
+          <w:b/>
           <w:sz w:val="26"/>
           <w:szCs w:val="26"/>
           <w:lang w:val="es-419"/>
@@ -25944,6 +26088,7 @@
         <w:jc w:val="both"/>
         <w:rPr>
           <w:rFonts w:ascii="Times New Roman" w:hAnsi="Times New Roman" w:cs="Times New Roman"/>
+          <w:b/>
           <w:sz w:val="26"/>
           <w:szCs w:val="26"/>
           <w:lang w:val="es-419"/>
@@ -25956,6 +26101,7 @@
         <w:jc w:val="both"/>
         <w:rPr>
           <w:rFonts w:ascii="Times New Roman" w:hAnsi="Times New Roman" w:cs="Times New Roman"/>
+          <w:b/>
           <w:sz w:val="26"/>
           <w:szCs w:val="26"/>
           <w:lang w:val="es-419"/>
@@ -25974,136 +26120,6 @@
           <w:lang w:val="es-419"/>
         </w:rPr>
       </w:pPr>
-    </w:p>
-    <w:p>
-      <w:pPr>
-        <w:spacing w:line="360" w:lineRule="auto"/>
-        <w:jc w:val="both"/>
-        <w:rPr>
-          <w:rFonts w:ascii="Times New Roman" w:hAnsi="Times New Roman" w:cs="Times New Roman"/>
-          <w:b/>
-          <w:sz w:val="26"/>
-          <w:szCs w:val="26"/>
-          <w:lang w:val="es-419"/>
-        </w:rPr>
-      </w:pPr>
-    </w:p>
-    <w:p>
-      <w:pPr>
-        <w:spacing w:line="360" w:lineRule="auto"/>
-        <w:jc w:val="both"/>
-        <w:rPr>
-          <w:rFonts w:ascii="Times New Roman" w:hAnsi="Times New Roman" w:cs="Times New Roman"/>
-          <w:b/>
-          <w:sz w:val="26"/>
-          <w:szCs w:val="26"/>
-          <w:lang w:val="es-419"/>
-        </w:rPr>
-      </w:pPr>
-    </w:p>
-    <w:p>
-      <w:pPr>
-        <w:spacing w:line="360" w:lineRule="auto"/>
-        <w:jc w:val="both"/>
-        <w:rPr>
-          <w:rFonts w:ascii="Times New Roman" w:hAnsi="Times New Roman" w:cs="Times New Roman"/>
-          <w:b/>
-          <w:sz w:val="26"/>
-          <w:szCs w:val="26"/>
-          <w:lang w:val="es-419"/>
-        </w:rPr>
-      </w:pPr>
-    </w:p>
-    <w:p>
-      <w:pPr>
-        <w:spacing w:line="360" w:lineRule="auto"/>
-        <w:jc w:val="both"/>
-        <w:rPr>
-          <w:rFonts w:ascii="Times New Roman" w:hAnsi="Times New Roman" w:cs="Times New Roman"/>
-          <w:b/>
-          <w:sz w:val="26"/>
-          <w:szCs w:val="26"/>
-          <w:lang w:val="es-419"/>
-        </w:rPr>
-      </w:pPr>
-    </w:p>
-    <w:p>
-      <w:pPr>
-        <w:spacing w:line="360" w:lineRule="auto"/>
-        <w:jc w:val="both"/>
-        <w:rPr>
-          <w:rFonts w:ascii="Times New Roman" w:hAnsi="Times New Roman" w:cs="Times New Roman"/>
-          <w:b/>
-          <w:sz w:val="26"/>
-          <w:szCs w:val="26"/>
-          <w:lang w:val="es-419"/>
-        </w:rPr>
-      </w:pPr>
-    </w:p>
-    <w:p>
-      <w:pPr>
-        <w:spacing w:line="360" w:lineRule="auto"/>
-        <w:jc w:val="both"/>
-        <w:rPr>
-          <w:rFonts w:ascii="Times New Roman" w:hAnsi="Times New Roman" w:cs="Times New Roman"/>
-          <w:b/>
-          <w:sz w:val="26"/>
-          <w:szCs w:val="26"/>
-          <w:lang w:val="es-419"/>
-        </w:rPr>
-      </w:pPr>
-    </w:p>
-    <w:p>
-      <w:pPr>
-        <w:spacing w:line="360" w:lineRule="auto"/>
-        <w:jc w:val="both"/>
-        <w:rPr>
-          <w:rFonts w:ascii="Times New Roman" w:hAnsi="Times New Roman" w:cs="Times New Roman"/>
-          <w:b/>
-          <w:sz w:val="26"/>
-          <w:szCs w:val="26"/>
-          <w:lang w:val="es-419"/>
-        </w:rPr>
-      </w:pPr>
-    </w:p>
-    <w:p>
-      <w:pPr>
-        <w:spacing w:line="360" w:lineRule="auto"/>
-        <w:jc w:val="both"/>
-        <w:rPr>
-          <w:rFonts w:ascii="Times New Roman" w:hAnsi="Times New Roman" w:cs="Times New Roman"/>
-          <w:b/>
-          <w:sz w:val="26"/>
-          <w:szCs w:val="26"/>
-          <w:lang w:val="es-419"/>
-        </w:rPr>
-      </w:pPr>
-    </w:p>
-    <w:p>
-      <w:pPr>
-        <w:spacing w:line="360" w:lineRule="auto"/>
-        <w:jc w:val="both"/>
-        <w:rPr>
-          <w:rFonts w:ascii="Times New Roman" w:hAnsi="Times New Roman" w:cs="Times New Roman"/>
-          <w:b/>
-          <w:sz w:val="26"/>
-          <w:szCs w:val="26"/>
-          <w:lang w:val="es-419"/>
-        </w:rPr>
-      </w:pPr>
-    </w:p>
-    <w:p>
-      <w:pPr>
-        <w:spacing w:line="360" w:lineRule="auto"/>
-        <w:jc w:val="both"/>
-        <w:rPr>
-          <w:rFonts w:ascii="Times New Roman" w:hAnsi="Times New Roman" w:cs="Times New Roman"/>
-          <w:b/>
-          <w:sz w:val="26"/>
-          <w:szCs w:val="26"/>
-          <w:lang w:val="es-419"/>
-        </w:rPr>
-      </w:pPr>
       <w:proofErr w:type="spellStart"/>
       <w:r>
         <w:rPr>
@@ -26117,6 +26133,16 @@
         <w:t>If</w:t>
       </w:r>
       <w:proofErr w:type="spellEnd"/>
+      <w:r>
+        <w:rPr>
+          <w:rFonts w:ascii="Times New Roman" w:hAnsi="Times New Roman" w:cs="Times New Roman"/>
+          <w:b/>
+          <w:sz w:val="26"/>
+          <w:szCs w:val="26"/>
+          <w:lang w:val="es-419"/>
+        </w:rPr>
+        <w:t xml:space="preserve"> </w:t>
+      </w:r>
     </w:p>
     <w:p>
       <w:pPr>
@@ -26157,7 +26183,7 @@
                     <pic:cNvPicPr/>
                   </pic:nvPicPr>
                   <pic:blipFill>
-                    <a:blip r:embed="rId15">
+                    <a:blip r:embed="rId17">
                       <a:extLst>
                         <a:ext uri="{28A0092B-C50C-407E-A947-70E740481C1C}">
                           <a14:useLocalDpi xmlns:a14="http://schemas.microsoft.com/office/drawing/2010/main" val="0"/>
@@ -26427,6 +26453,59 @@
       </w:pPr>
       <w:r>
         <w:rPr>
+          <w:noProof/>
+        </w:rPr>
+        <w:drawing>
+          <wp:inline distT="0" distB="0" distL="0" distR="0">
+            <wp:extent cx="2369820" cy="2087880"/>
+            <wp:effectExtent l="0" t="0" r="0" b="7620"/>
+            <wp:docPr id="15" name="Imagen 15"/>
+            <wp:cNvGraphicFramePr>
+              <a:graphicFrameLocks xmlns:a="http://schemas.openxmlformats.org/drawingml/2006/main" noChangeAspect="1"/>
+            </wp:cNvGraphicFramePr>
+            <a:graphic xmlns:a="http://schemas.openxmlformats.org/drawingml/2006/main">
+              <a:graphicData uri="http://schemas.openxmlformats.org/drawingml/2006/picture">
+                <pic:pic xmlns:pic="http://schemas.openxmlformats.org/drawingml/2006/picture">
+                  <pic:nvPicPr>
+                    <pic:cNvPr id="0" name="Picture 5"/>
+                    <pic:cNvPicPr>
+                      <a:picLocks noChangeAspect="1" noChangeArrowheads="1"/>
+                    </pic:cNvPicPr>
+                  </pic:nvPicPr>
+                  <pic:blipFill>
+                    <a:blip r:embed="rId18">
+                      <a:extLst>
+                        <a:ext uri="{28A0092B-C50C-407E-A947-70E740481C1C}">
+                          <a14:useLocalDpi xmlns:a14="http://schemas.microsoft.com/office/drawing/2010/main" val="0"/>
+                        </a:ext>
+                      </a:extLst>
+                    </a:blip>
+                    <a:srcRect/>
+                    <a:stretch>
+                      <a:fillRect/>
+                    </a:stretch>
+                  </pic:blipFill>
+                  <pic:spPr bwMode="auto">
+                    <a:xfrm>
+                      <a:off x="0" y="0"/>
+                      <a:ext cx="2369820" cy="2087880"/>
+                    </a:xfrm>
+                    <a:prstGeom prst="rect">
+                      <a:avLst/>
+                    </a:prstGeom>
+                    <a:noFill/>
+                    <a:ln>
+                      <a:noFill/>
+                    </a:ln>
+                  </pic:spPr>
+                </pic:pic>
+              </a:graphicData>
+            </a:graphic>
+          </wp:inline>
+        </w:drawing>
+      </w:r>
+      <w:r>
+        <w:rPr>
           <w:rFonts w:ascii="Times New Roman" w:hAnsi="Times New Roman" w:cs="Times New Roman"/>
           <w:sz w:val="26"/>
           <w:szCs w:val="26"/>
@@ -26507,6 +26586,107 @@
           <w:lang w:val="es-419"/>
         </w:rPr>
         <w:t xml:space="preserve"> depende mucho en la recursión, ya que debe economizar en la mayor cantidad posible de trabajo la declaración de funciones, y brinda una mayor flexibilidad al momento de escribir funciones complejas.</w:t>
+      </w:r>
+    </w:p>
+    <w:p>
+      <w:pPr>
+        <w:spacing w:line="360" w:lineRule="auto"/>
+        <w:jc w:val="both"/>
+        <w:rPr>
+          <w:rFonts w:ascii="Times New Roman" w:hAnsi="Times New Roman" w:cs="Times New Roman"/>
+          <w:sz w:val="26"/>
+          <w:szCs w:val="26"/>
+          <w:lang w:val="es-419"/>
+        </w:rPr>
+      </w:pPr>
+      <w:r>
+        <w:rPr>
+          <w:rFonts w:ascii="Times New Roman" w:hAnsi="Times New Roman" w:cs="Times New Roman"/>
+          <w:sz w:val="26"/>
+          <w:szCs w:val="26"/>
+          <w:lang w:val="es-419"/>
+        </w:rPr>
+        <w:t xml:space="preserve">Por último, la base que engloba todos los </w:t>
+      </w:r>
+      <w:proofErr w:type="spellStart"/>
+      <w:r>
+        <w:rPr>
+          <w:rFonts w:ascii="Times New Roman" w:hAnsi="Times New Roman" w:cs="Times New Roman"/>
+          <w:sz w:val="26"/>
+          <w:szCs w:val="26"/>
+          <w:lang w:val="es-419"/>
+        </w:rPr>
+        <w:t>parsers</w:t>
+      </w:r>
+      <w:proofErr w:type="spellEnd"/>
+      <w:r>
+        <w:rPr>
+          <w:rFonts w:ascii="Times New Roman" w:hAnsi="Times New Roman" w:cs="Times New Roman"/>
+          <w:sz w:val="26"/>
+          <w:szCs w:val="26"/>
+          <w:lang w:val="es-419"/>
+        </w:rPr>
+        <w:t xml:space="preserve"> anteriormente expuestos son las </w:t>
+      </w:r>
+      <w:proofErr w:type="spellStart"/>
+      <w:r>
+        <w:rPr>
+          <w:rFonts w:ascii="Times New Roman" w:hAnsi="Times New Roman" w:cs="Times New Roman"/>
+          <w:sz w:val="26"/>
+          <w:szCs w:val="26"/>
+          <w:lang w:val="es-419"/>
+        </w:rPr>
+        <w:t>functions</w:t>
+      </w:r>
+      <w:proofErr w:type="spellEnd"/>
+      <w:r>
+        <w:rPr>
+          <w:rFonts w:ascii="Times New Roman" w:hAnsi="Times New Roman" w:cs="Times New Roman"/>
+          <w:sz w:val="26"/>
+          <w:szCs w:val="26"/>
+          <w:lang w:val="es-419"/>
+        </w:rPr>
+        <w:t xml:space="preserve">. Este es el </w:t>
+      </w:r>
+      <w:proofErr w:type="spellStart"/>
+      <w:r>
+        <w:rPr>
+          <w:rFonts w:ascii="Times New Roman" w:hAnsi="Times New Roman" w:cs="Times New Roman"/>
+          <w:sz w:val="26"/>
+          <w:szCs w:val="26"/>
+          <w:lang w:val="es-419"/>
+        </w:rPr>
+        <w:t>parser</w:t>
+      </w:r>
+      <w:proofErr w:type="spellEnd"/>
+      <w:r>
+        <w:rPr>
+          <w:rFonts w:ascii="Times New Roman" w:hAnsi="Times New Roman" w:cs="Times New Roman"/>
+          <w:sz w:val="26"/>
+          <w:szCs w:val="26"/>
+          <w:lang w:val="es-419"/>
+        </w:rPr>
+        <w:t xml:space="preserve"> con el que más cuidado se debe tener, debido a que por la cantidad de tokens que tiene, es muy complicado poder hacer un </w:t>
+      </w:r>
+      <w:proofErr w:type="spellStart"/>
+      <w:r>
+        <w:rPr>
+          <w:rFonts w:ascii="Times New Roman" w:hAnsi="Times New Roman" w:cs="Times New Roman"/>
+          <w:sz w:val="26"/>
+          <w:szCs w:val="26"/>
+          <w:lang w:val="es-419"/>
+        </w:rPr>
+        <w:t>debugging</w:t>
+      </w:r>
+      <w:proofErr w:type="spellEnd"/>
+      <w:r>
+        <w:rPr>
+          <w:rFonts w:ascii="Times New Roman" w:hAnsi="Times New Roman" w:cs="Times New Roman"/>
+          <w:sz w:val="26"/>
+          <w:szCs w:val="26"/>
+          <w:lang w:val="es-419"/>
+        </w:rPr>
+        <w:t xml:space="preserve"> efectivo, y nos dificulta la tarea de evaluar errores.</w:t>
       </w:r>
     </w:p>
     <w:p>
@@ -26540,7 +26720,7 @@
                     <pic:cNvPicPr/>
                   </pic:nvPicPr>
                   <pic:blipFill>
-                    <a:blip r:embed="rId16"/>
+                    <a:blip r:embed="rId19"/>
                     <a:stretch>
                       <a:fillRect/>
                     </a:stretch>
@@ -26570,6 +26750,16 @@
           <w:lang w:val="es-419"/>
         </w:rPr>
       </w:pPr>
+    </w:p>
+    <w:p>
+      <w:pPr>
+        <w:rPr>
+          <w:rFonts w:ascii="Times New Roman" w:hAnsi="Times New Roman" w:cs="Times New Roman"/>
+          <w:sz w:val="26"/>
+          <w:szCs w:val="26"/>
+          <w:lang w:val="es-419"/>
+        </w:rPr>
+      </w:pPr>
       <w:r>
         <w:rPr>
           <w:rFonts w:ascii="Times New Roman" w:hAnsi="Times New Roman" w:cs="Times New Roman"/>
@@ -26589,86 +26779,123 @@
           <w:lang w:val="es-419"/>
         </w:rPr>
       </w:pPr>
-    </w:p>
-    <w:p>
-      <w:pPr>
-        <w:rPr>
-          <w:rFonts w:ascii="Times New Roman" w:hAnsi="Times New Roman" w:cs="Times New Roman"/>
-          <w:sz w:val="26"/>
-          <w:szCs w:val="26"/>
-          <w:lang w:val="es-419"/>
-        </w:rPr>
-      </w:pPr>
-    </w:p>
-    <w:p>
-      <w:pPr>
-        <w:rPr>
-          <w:rFonts w:ascii="Times New Roman" w:hAnsi="Times New Roman" w:cs="Times New Roman"/>
-          <w:sz w:val="26"/>
-          <w:szCs w:val="26"/>
-          <w:lang w:val="es-419"/>
-        </w:rPr>
-      </w:pPr>
-    </w:p>
-    <w:p>
-      <w:pPr>
-        <w:rPr>
-          <w:rFonts w:ascii="Times New Roman" w:hAnsi="Times New Roman" w:cs="Times New Roman"/>
-          <w:sz w:val="26"/>
-          <w:szCs w:val="26"/>
-          <w:lang w:val="es-419"/>
-        </w:rPr>
-      </w:pPr>
-    </w:p>
-    <w:p>
-      <w:pPr>
-        <w:rPr>
-          <w:rFonts w:ascii="Times New Roman" w:hAnsi="Times New Roman" w:cs="Times New Roman"/>
-          <w:sz w:val="26"/>
-          <w:szCs w:val="26"/>
-          <w:lang w:val="es-419"/>
-        </w:rPr>
-      </w:pPr>
-    </w:p>
-    <w:p>
-      <w:pPr>
-        <w:rPr>
-          <w:rFonts w:ascii="Times New Roman" w:hAnsi="Times New Roman" w:cs="Times New Roman"/>
-          <w:sz w:val="26"/>
-          <w:szCs w:val="26"/>
-          <w:lang w:val="es-419"/>
-        </w:rPr>
-      </w:pPr>
-    </w:p>
-    <w:p>
-      <w:pPr>
-        <w:rPr>
-          <w:rFonts w:ascii="Times New Roman" w:hAnsi="Times New Roman" w:cs="Times New Roman"/>
-          <w:sz w:val="26"/>
-          <w:szCs w:val="26"/>
-          <w:lang w:val="es-419"/>
-        </w:rPr>
-      </w:pPr>
-    </w:p>
-    <w:p>
-      <w:pPr>
-        <w:rPr>
-          <w:rFonts w:ascii="Times New Roman" w:hAnsi="Times New Roman" w:cs="Times New Roman"/>
-          <w:sz w:val="26"/>
-          <w:szCs w:val="26"/>
-          <w:lang w:val="es-419"/>
-        </w:rPr>
-      </w:pPr>
-    </w:p>
-    <w:p>
-      <w:pPr>
-        <w:rPr>
-          <w:rFonts w:ascii="Times New Roman" w:hAnsi="Times New Roman" w:cs="Times New Roman"/>
-          <w:sz w:val="26"/>
-          <w:szCs w:val="26"/>
-          <w:lang w:val="es-419"/>
-        </w:rPr>
-      </w:pPr>
+      <w:r>
+        <w:rPr>
+          <w:noProof/>
+        </w:rPr>
+        <w:drawing>
+          <wp:inline distT="0" distB="0" distL="0" distR="0">
+            <wp:extent cx="2899186" cy="1676400"/>
+            <wp:effectExtent l="0" t="0" r="0" b="0"/>
+            <wp:docPr id="16" name="Imagen 16"/>
+            <wp:cNvGraphicFramePr>
+              <a:graphicFrameLocks xmlns:a="http://schemas.openxmlformats.org/drawingml/2006/main" noChangeAspect="1"/>
+            </wp:cNvGraphicFramePr>
+            <a:graphic xmlns:a="http://schemas.openxmlformats.org/drawingml/2006/main">
+              <a:graphicData uri="http://schemas.openxmlformats.org/drawingml/2006/picture">
+                <pic:pic xmlns:pic="http://schemas.openxmlformats.org/drawingml/2006/picture">
+                  <pic:nvPicPr>
+                    <pic:cNvPr id="0" name="Picture 7"/>
+                    <pic:cNvPicPr>
+                      <a:picLocks noChangeAspect="1" noChangeArrowheads="1"/>
+                    </pic:cNvPicPr>
+                  </pic:nvPicPr>
+                  <pic:blipFill>
+                    <a:blip r:embed="rId20">
+                      <a:extLst>
+                        <a:ext uri="{28A0092B-C50C-407E-A947-70E740481C1C}">
+                          <a14:useLocalDpi xmlns:a14="http://schemas.microsoft.com/office/drawing/2010/main" val="0"/>
+                        </a:ext>
+                      </a:extLst>
+                    </a:blip>
+                    <a:srcRect/>
+                    <a:stretch>
+                      <a:fillRect/>
+                    </a:stretch>
+                  </pic:blipFill>
+                  <pic:spPr bwMode="auto">
+                    <a:xfrm>
+                      <a:off x="0" y="0"/>
+                      <a:ext cx="2907542" cy="1681232"/>
+                    </a:xfrm>
+                    <a:prstGeom prst="rect">
+                      <a:avLst/>
+                    </a:prstGeom>
+                    <a:noFill/>
+                    <a:ln>
+                      <a:noFill/>
+                    </a:ln>
+                  </pic:spPr>
+                </pic:pic>
+              </a:graphicData>
+            </a:graphic>
+          </wp:inline>
+        </w:drawing>
+      </w:r>
+    </w:p>
+    <w:p>
+      <w:pPr>
+        <w:rPr>
+          <w:rFonts w:ascii="Times New Roman" w:hAnsi="Times New Roman" w:cs="Times New Roman"/>
+          <w:sz w:val="26"/>
+          <w:szCs w:val="26"/>
+          <w:lang w:val="es-419"/>
+        </w:rPr>
+      </w:pPr>
+      <w:r>
+        <w:rPr>
+          <w:noProof/>
+        </w:rPr>
+        <w:lastRenderedPageBreak/>
+        <w:drawing>
+          <wp:inline distT="0" distB="0" distL="0" distR="0">
+            <wp:extent cx="4579620" cy="2065020"/>
+            <wp:effectExtent l="0" t="0" r="0" b="0"/>
+            <wp:docPr id="17" name="Imagen 17"/>
+            <wp:cNvGraphicFramePr>
+              <a:graphicFrameLocks xmlns:a="http://schemas.openxmlformats.org/drawingml/2006/main" noChangeAspect="1"/>
+            </wp:cNvGraphicFramePr>
+            <a:graphic xmlns:a="http://schemas.openxmlformats.org/drawingml/2006/main">
+              <a:graphicData uri="http://schemas.openxmlformats.org/drawingml/2006/picture">
+                <pic:pic xmlns:pic="http://schemas.openxmlformats.org/drawingml/2006/picture">
+                  <pic:nvPicPr>
+                    <pic:cNvPr id="0" name="Picture 9"/>
+                    <pic:cNvPicPr>
+                      <a:picLocks noChangeAspect="1" noChangeArrowheads="1"/>
+                    </pic:cNvPicPr>
+                  </pic:nvPicPr>
+                  <pic:blipFill>
+                    <a:blip r:embed="rId21">
+                      <a:extLst>
+                        <a:ext uri="{28A0092B-C50C-407E-A947-70E740481C1C}">
+                          <a14:useLocalDpi xmlns:a14="http://schemas.microsoft.com/office/drawing/2010/main" val="0"/>
+                        </a:ext>
+                      </a:extLst>
+                    </a:blip>
+                    <a:srcRect/>
+                    <a:stretch>
+                      <a:fillRect/>
+                    </a:stretch>
+                  </pic:blipFill>
+                  <pic:spPr bwMode="auto">
+                    <a:xfrm>
+                      <a:off x="0" y="0"/>
+                      <a:ext cx="4579620" cy="2065020"/>
+                    </a:xfrm>
+                    <a:prstGeom prst="rect">
+                      <a:avLst/>
+                    </a:prstGeom>
+                    <a:noFill/>
+                    <a:ln>
+                      <a:noFill/>
+                    </a:ln>
+                  </pic:spPr>
+                </pic:pic>
+              </a:graphicData>
+            </a:graphic>
+          </wp:inline>
+        </w:drawing>
+      </w:r>
     </w:p>
     <w:p>
       <w:pPr>
@@ -26691,15 +26918,6 @@
           <w:lang w:val="es-419"/>
         </w:rPr>
       </w:pPr>
-      <w:r>
-        <w:rPr>
-          <w:rFonts w:ascii="Times New Roman" w:hAnsi="Times New Roman" w:cs="Times New Roman"/>
-          <w:sz w:val="26"/>
-          <w:szCs w:val="26"/>
-          <w:lang w:val="es-419"/>
-        </w:rPr>
-        <w:br w:type="page"/>
-      </w:r>
       <w:proofErr w:type="spellStart"/>
       <w:r>
         <w:rPr>
@@ -26709,7 +26927,6 @@
           <w:szCs w:val="26"/>
           <w:lang w:val="es-419"/>
         </w:rPr>
-        <w:lastRenderedPageBreak/>
         <w:t>While</w:t>
       </w:r>
       <w:proofErr w:type="spellEnd"/>
@@ -26833,7 +27050,7 @@
                     <pic:cNvPicPr/>
                   </pic:nvPicPr>
                   <pic:blipFill>
-                    <a:blip r:embed="rId17">
+                    <a:blip r:embed="rId22">
                       <a:extLst>
                         <a:ext uri="{28A0092B-C50C-407E-A947-70E740481C1C}">
                           <a14:useLocalDpi xmlns:a14="http://schemas.microsoft.com/office/drawing/2010/main" val="0"/>
@@ -26934,277 +27151,79 @@
           <w:lang w:val="es-419"/>
         </w:rPr>
       </w:pPr>
-    </w:p>
-    <w:p>
-      <w:pPr>
-        <w:rPr>
-          <w:rFonts w:ascii="Times New Roman" w:hAnsi="Times New Roman" w:cs="Times New Roman"/>
-          <w:sz w:val="26"/>
-          <w:szCs w:val="26"/>
-          <w:lang w:val="es-419"/>
-        </w:rPr>
-      </w:pPr>
-    </w:p>
-    <w:p>
-      <w:pPr>
-        <w:rPr>
-          <w:rFonts w:ascii="Times New Roman" w:hAnsi="Times New Roman" w:cs="Times New Roman"/>
-          <w:sz w:val="26"/>
-          <w:szCs w:val="26"/>
-          <w:lang w:val="es-419"/>
-        </w:rPr>
-      </w:pPr>
-    </w:p>
-    <w:p>
-      <w:pPr>
-        <w:rPr>
-          <w:rFonts w:ascii="Times New Roman" w:hAnsi="Times New Roman" w:cs="Times New Roman"/>
-          <w:sz w:val="26"/>
-          <w:szCs w:val="26"/>
-          <w:lang w:val="es-419"/>
-        </w:rPr>
-      </w:pPr>
-    </w:p>
-    <w:p>
-      <w:pPr>
-        <w:rPr>
-          <w:rFonts w:ascii="Times New Roman" w:hAnsi="Times New Roman" w:cs="Times New Roman"/>
-          <w:sz w:val="26"/>
-          <w:szCs w:val="26"/>
-          <w:lang w:val="es-419"/>
-        </w:rPr>
-      </w:pPr>
-    </w:p>
-    <w:p>
-      <w:pPr>
-        <w:rPr>
-          <w:rFonts w:ascii="Times New Roman" w:hAnsi="Times New Roman" w:cs="Times New Roman"/>
-          <w:sz w:val="26"/>
-          <w:szCs w:val="26"/>
-          <w:lang w:val="es-419"/>
-        </w:rPr>
-      </w:pPr>
-    </w:p>
-    <w:p>
-      <w:pPr>
-        <w:rPr>
-          <w:rFonts w:ascii="Times New Roman" w:hAnsi="Times New Roman" w:cs="Times New Roman"/>
-          <w:sz w:val="26"/>
-          <w:szCs w:val="26"/>
-          <w:lang w:val="es-419"/>
-        </w:rPr>
-      </w:pPr>
-    </w:p>
-    <w:p>
-      <w:pPr>
-        <w:rPr>
-          <w:rFonts w:ascii="Times New Roman" w:hAnsi="Times New Roman" w:cs="Times New Roman"/>
-          <w:sz w:val="26"/>
-          <w:szCs w:val="26"/>
-          <w:lang w:val="es-419"/>
-        </w:rPr>
-      </w:pPr>
-    </w:p>
-    <w:p>
-      <w:pPr>
-        <w:rPr>
-          <w:rFonts w:ascii="Times New Roman" w:hAnsi="Times New Roman" w:cs="Times New Roman"/>
-          <w:b/>
-          <w:sz w:val="26"/>
-          <w:szCs w:val="26"/>
-          <w:lang w:val="es-419"/>
-        </w:rPr>
-      </w:pPr>
-      <w:proofErr w:type="spellStart"/>
-      <w:r>
-        <w:rPr>
-          <w:rFonts w:ascii="Times New Roman" w:hAnsi="Times New Roman" w:cs="Times New Roman"/>
-          <w:b/>
-          <w:sz w:val="26"/>
-          <w:szCs w:val="26"/>
-          <w:lang w:val="es-419"/>
-        </w:rPr>
-        <w:t>Functions</w:t>
-      </w:r>
-      <w:proofErr w:type="spellEnd"/>
-    </w:p>
-    <w:p>
-      <w:pPr>
-        <w:spacing w:line="360" w:lineRule="auto"/>
-        <w:jc w:val="both"/>
-        <w:rPr>
-          <w:rFonts w:ascii="Times New Roman" w:hAnsi="Times New Roman" w:cs="Times New Roman"/>
-          <w:sz w:val="26"/>
-          <w:szCs w:val="26"/>
-          <w:lang w:val="es-419"/>
-        </w:rPr>
-      </w:pPr>
-      <w:r>
-        <w:rPr>
-          <w:rFonts w:ascii="Times New Roman" w:hAnsi="Times New Roman" w:cs="Times New Roman"/>
-          <w:sz w:val="26"/>
-          <w:szCs w:val="26"/>
-          <w:lang w:val="es-419"/>
-        </w:rPr>
-        <w:t xml:space="preserve">Por último, la base que engloba todos los </w:t>
-      </w:r>
-      <w:proofErr w:type="spellStart"/>
-      <w:r>
-        <w:rPr>
-          <w:rFonts w:ascii="Times New Roman" w:hAnsi="Times New Roman" w:cs="Times New Roman"/>
-          <w:sz w:val="26"/>
-          <w:szCs w:val="26"/>
-          <w:lang w:val="es-419"/>
-        </w:rPr>
-        <w:t>parsers</w:t>
-      </w:r>
-      <w:proofErr w:type="spellEnd"/>
-      <w:r>
-        <w:rPr>
-          <w:rFonts w:ascii="Times New Roman" w:hAnsi="Times New Roman" w:cs="Times New Roman"/>
-          <w:sz w:val="26"/>
-          <w:szCs w:val="26"/>
-          <w:lang w:val="es-419"/>
-        </w:rPr>
-        <w:t xml:space="preserve"> anteriormente expuestos son las </w:t>
-      </w:r>
-      <w:proofErr w:type="spellStart"/>
-      <w:r>
-        <w:rPr>
-          <w:rFonts w:ascii="Times New Roman" w:hAnsi="Times New Roman" w:cs="Times New Roman"/>
-          <w:sz w:val="26"/>
-          <w:szCs w:val="26"/>
-          <w:lang w:val="es-419"/>
-        </w:rPr>
-        <w:t>functions</w:t>
-      </w:r>
-      <w:proofErr w:type="spellEnd"/>
-      <w:r>
-        <w:rPr>
-          <w:rFonts w:ascii="Times New Roman" w:hAnsi="Times New Roman" w:cs="Times New Roman"/>
-          <w:sz w:val="26"/>
-          <w:szCs w:val="26"/>
-          <w:lang w:val="es-419"/>
-        </w:rPr>
-        <w:t xml:space="preserve">. Este es el </w:t>
-      </w:r>
-      <w:proofErr w:type="spellStart"/>
-      <w:r>
-        <w:rPr>
-          <w:rFonts w:ascii="Times New Roman" w:hAnsi="Times New Roman" w:cs="Times New Roman"/>
-          <w:sz w:val="26"/>
-          <w:szCs w:val="26"/>
-          <w:lang w:val="es-419"/>
-        </w:rPr>
-        <w:t>parser</w:t>
-      </w:r>
-      <w:proofErr w:type="spellEnd"/>
-      <w:r>
-        <w:rPr>
-          <w:rFonts w:ascii="Times New Roman" w:hAnsi="Times New Roman" w:cs="Times New Roman"/>
-          <w:sz w:val="26"/>
-          <w:szCs w:val="26"/>
-          <w:lang w:val="es-419"/>
-        </w:rPr>
-        <w:t xml:space="preserve"> con el que más cuidado se debe tener, debido a que por la cantidad de tokens que tiene, es muy complicado poder hacer un </w:t>
-      </w:r>
-      <w:proofErr w:type="spellStart"/>
-      <w:r>
-        <w:rPr>
-          <w:rFonts w:ascii="Times New Roman" w:hAnsi="Times New Roman" w:cs="Times New Roman"/>
-          <w:sz w:val="26"/>
-          <w:szCs w:val="26"/>
-          <w:lang w:val="es-419"/>
-        </w:rPr>
-        <w:t>debugging</w:t>
-      </w:r>
-      <w:proofErr w:type="spellEnd"/>
-      <w:r>
-        <w:rPr>
-          <w:rFonts w:ascii="Times New Roman" w:hAnsi="Times New Roman" w:cs="Times New Roman"/>
-          <w:sz w:val="26"/>
-          <w:szCs w:val="26"/>
-          <w:lang w:val="es-419"/>
-        </w:rPr>
-        <w:t xml:space="preserve"> efectivo, y nos dificulta la tarea de evaluar errores.</w:t>
-      </w:r>
-    </w:p>
-    <w:p>
-      <w:pPr>
-        <w:spacing w:line="360" w:lineRule="auto"/>
-        <w:jc w:val="both"/>
-        <w:rPr>
-          <w:rFonts w:ascii="Times New Roman" w:hAnsi="Times New Roman" w:cs="Times New Roman"/>
-          <w:sz w:val="26"/>
-          <w:szCs w:val="26"/>
-          <w:lang w:val="es-419"/>
-        </w:rPr>
-      </w:pPr>
-    </w:p>
-    <w:p>
-      <w:pPr>
-        <w:spacing w:line="360" w:lineRule="auto"/>
-        <w:jc w:val="both"/>
-        <w:rPr>
-          <w:rFonts w:ascii="Times New Roman" w:hAnsi="Times New Roman" w:cs="Times New Roman"/>
-          <w:sz w:val="26"/>
-          <w:szCs w:val="26"/>
-          <w:lang w:val="es-419"/>
-        </w:rPr>
-      </w:pPr>
-    </w:p>
-    <w:p>
-      <w:pPr>
-        <w:spacing w:line="360" w:lineRule="auto"/>
-        <w:jc w:val="both"/>
-        <w:rPr>
-          <w:rFonts w:ascii="Times New Roman" w:hAnsi="Times New Roman" w:cs="Times New Roman"/>
-          <w:sz w:val="26"/>
-          <w:szCs w:val="26"/>
-          <w:lang w:val="es-419"/>
-        </w:rPr>
-      </w:pPr>
-    </w:p>
-    <w:p>
-      <w:pPr>
-        <w:spacing w:line="360" w:lineRule="auto"/>
-        <w:jc w:val="both"/>
-        <w:rPr>
-          <w:rFonts w:ascii="Times New Roman" w:hAnsi="Times New Roman" w:cs="Times New Roman"/>
-          <w:sz w:val="26"/>
-          <w:szCs w:val="26"/>
-          <w:lang w:val="es-419"/>
-        </w:rPr>
-      </w:pPr>
-      <w:r>
-        <w:rPr>
-          <w:rFonts w:ascii="Times New Roman" w:hAnsi="Times New Roman" w:cs="Times New Roman"/>
-          <w:sz w:val="26"/>
-          <w:szCs w:val="26"/>
-          <w:lang w:val="es-419"/>
-        </w:rPr>
-        <w:lastRenderedPageBreak/>
-        <w:t>Ejemplo de árbol de derivación:</w:t>
-      </w:r>
-    </w:p>
-    <w:p>
-      <w:pPr>
-        <w:rPr>
-          <w:rFonts w:ascii="Times New Roman" w:hAnsi="Times New Roman" w:cs="Times New Roman"/>
-          <w:sz w:val="26"/>
-          <w:szCs w:val="26"/>
-          <w:lang w:val="es-419"/>
-        </w:rPr>
-      </w:pPr>
-      <w:r>
-        <w:rPr>
-          <w:rFonts w:ascii="Times New Roman" w:hAnsi="Times New Roman" w:cs="Times New Roman"/>
-          <w:sz w:val="26"/>
-          <w:szCs w:val="26"/>
-          <w:lang w:val="es-419"/>
-        </w:rPr>
-        <w:br w:type="page"/>
-      </w:r>
+      <w:r>
+        <w:rPr>
+          <w:noProof/>
+        </w:rPr>
+        <w:drawing>
+          <wp:inline distT="0" distB="0" distL="0" distR="0">
+            <wp:extent cx="5242560" cy="2026920"/>
+            <wp:effectExtent l="0" t="0" r="0" b="0"/>
+            <wp:docPr id="18" name="Imagen 18"/>
+            <wp:cNvGraphicFramePr>
+              <a:graphicFrameLocks xmlns:a="http://schemas.openxmlformats.org/drawingml/2006/main" noChangeAspect="1"/>
+            </wp:cNvGraphicFramePr>
+            <a:graphic xmlns:a="http://schemas.openxmlformats.org/drawingml/2006/main">
+              <a:graphicData uri="http://schemas.openxmlformats.org/drawingml/2006/picture">
+                <pic:pic xmlns:pic="http://schemas.openxmlformats.org/drawingml/2006/picture">
+                  <pic:nvPicPr>
+                    <pic:cNvPr id="0" name="Picture 11"/>
+                    <pic:cNvPicPr>
+                      <a:picLocks noChangeAspect="1" noChangeArrowheads="1"/>
+                    </pic:cNvPicPr>
+                  </pic:nvPicPr>
+                  <pic:blipFill>
+                    <a:blip r:embed="rId23">
+                      <a:extLst>
+                        <a:ext uri="{28A0092B-C50C-407E-A947-70E740481C1C}">
+                          <a14:useLocalDpi xmlns:a14="http://schemas.microsoft.com/office/drawing/2010/main" val="0"/>
+                        </a:ext>
+                      </a:extLst>
+                    </a:blip>
+                    <a:srcRect/>
+                    <a:stretch>
+                      <a:fillRect/>
+                    </a:stretch>
+                  </pic:blipFill>
+                  <pic:spPr bwMode="auto">
+                    <a:xfrm>
+                      <a:off x="0" y="0"/>
+                      <a:ext cx="5242560" cy="2026920"/>
+                    </a:xfrm>
+                    <a:prstGeom prst="rect">
+                      <a:avLst/>
+                    </a:prstGeom>
+                    <a:noFill/>
+                    <a:ln>
+                      <a:noFill/>
+                    </a:ln>
+                  </pic:spPr>
+                </pic:pic>
+              </a:graphicData>
+            </a:graphic>
+          </wp:inline>
+        </w:drawing>
+      </w:r>
+    </w:p>
+    <w:p>
+      <w:pPr>
+        <w:rPr>
+          <w:rFonts w:ascii="Times New Roman" w:hAnsi="Times New Roman" w:cs="Times New Roman"/>
+          <w:sz w:val="26"/>
+          <w:szCs w:val="26"/>
+          <w:lang w:val="es-419"/>
+        </w:rPr>
+      </w:pPr>
+    </w:p>
+    <w:p>
+      <w:pPr>
+        <w:rPr>
+          <w:rFonts w:ascii="Times New Roman" w:hAnsi="Times New Roman" w:cs="Times New Roman"/>
+          <w:sz w:val="26"/>
+          <w:szCs w:val="26"/>
+          <w:lang w:val="es-419"/>
+        </w:rPr>
+      </w:pPr>
     </w:p>
     <w:p>
       <w:pPr>
@@ -27217,7 +27236,7 @@
           <w:lang w:val="es-419"/>
         </w:rPr>
       </w:pPr>
-      <w:bookmarkStart w:id="14" w:name="_Toc525522146"/>
+      <w:bookmarkStart w:id="14" w:name="_Toc525524495"/>
       <w:r>
         <w:rPr>
           <w:rFonts w:ascii="Times New Roman" w:hAnsi="Times New Roman" w:cs="Times New Roman"/>
@@ -27225,7 +27244,6 @@
           <w:color w:val="auto"/>
           <w:lang w:val="es-419"/>
         </w:rPr>
-        <w:lastRenderedPageBreak/>
         <w:t>Conclusiones</w:t>
       </w:r>
       <w:bookmarkEnd w:id="14"/>
@@ -27329,10 +27347,14 @@
         <w:br w:type="page"/>
       </w:r>
     </w:p>
-    <w:bookmarkStart w:id="15" w:name="_Toc525522147" w:displacedByCustomXml="next"/>
+    <w:bookmarkStart w:id="15" w:name="_Toc525524496" w:displacedByCustomXml="next"/>
     <w:sdt>
       <w:sdtPr>
         <w:rPr>
+          <w:rFonts w:asciiTheme="minorHAnsi" w:eastAsiaTheme="minorHAnsi" w:hAnsiTheme="minorHAnsi" w:cstheme="minorBidi"/>
+          <w:color w:val="auto"/>
+          <w:sz w:val="22"/>
+          <w:szCs w:val="22"/>
           <w:lang w:val="es-ES"/>
         </w:rPr>
         <w:id w:val="-1301229705"/>
@@ -27343,10 +27365,6 @@
       </w:sdtPr>
       <w:sdtEndPr>
         <w:rPr>
-          <w:rFonts w:asciiTheme="minorHAnsi" w:eastAsiaTheme="minorHAnsi" w:hAnsiTheme="minorHAnsi" w:cstheme="minorBidi"/>
-          <w:color w:val="auto"/>
-          <w:sz w:val="22"/>
-          <w:szCs w:val="22"/>
           <w:lang w:val="en-US"/>
         </w:rPr>
       </w:sdtEndPr>
@@ -29327,6 +29345,7 @@
   <w:style w:type="character" w:default="1" w:styleId="Fuentedeprrafopredeter">
     <w:name w:val="Default Paragraph Font"/>
     <w:uiPriority w:val="1"/>
+    <w:semiHidden/>
     <w:unhideWhenUsed/>
   </w:style>
   <w:style w:type="table" w:default="1" w:styleId="Tablanormal">
@@ -29907,7 +29926,7 @@
 </file>
 
 <file path=customXml/itemProps1.xml><?xml version="1.0" encoding="utf-8"?>
-<ds:datastoreItem xmlns:ds="http://schemas.openxmlformats.org/officeDocument/2006/customXml" ds:itemID="{B1BB1759-83F2-4707-88C3-33321E93C494}">
+<ds:datastoreItem xmlns:ds="http://schemas.openxmlformats.org/officeDocument/2006/customXml" ds:itemID="{5AD7F860-33D4-4D7C-B8B4-604C41E460FD}">
   <ds:schemaRefs>
     <ds:schemaRef ds:uri="http://schemas.openxmlformats.org/officeDocument/2006/bibliography"/>
   </ds:schemaRefs>

</xml_diff>